<commit_message>
j'ai supprimé la photo dans le fichier projet1
</commit_message>
<xml_diff>
--- a/Projet1.docx
+++ b/Projet1.docx
@@ -13,53 +13,8 @@
           <w:szCs w:val="40"/>
         </w:rPr>
       </w:pPr>
-      <w:r>
-        <w:rPr>
-          <w:noProof/>
-          <w:lang w:eastAsia="fr-FR"/>
-        </w:rPr>
-        <w:drawing>
-          <wp:inline distT="0" distB="0" distL="0" distR="0" wp14:anchorId="43DB8AE0" wp14:editId="586B84F9">
-            <wp:extent cx="1302589" cy="858081"/>
-            <wp:effectExtent l="0" t="0" r="0" b="0"/>
-            <wp:docPr id="1" name="Image 1"/>
-            <wp:cNvGraphicFramePr>
-              <a:graphicFrameLocks xmlns:a="http://schemas.openxmlformats.org/drawingml/2006/main" noChangeAspect="1"/>
-            </wp:cNvGraphicFramePr>
-            <a:graphic xmlns:a="http://schemas.openxmlformats.org/drawingml/2006/main">
-              <a:graphicData uri="http://schemas.openxmlformats.org/drawingml/2006/picture">
-                <pic:pic xmlns:pic="http://schemas.openxmlformats.org/drawingml/2006/picture">
-                  <pic:nvPicPr>
-                    <pic:cNvPr id="0" name="15135297539199_ordinateur_programmation_code_shutterstock.jpeg"/>
-                    <pic:cNvPicPr/>
-                  </pic:nvPicPr>
-                  <pic:blipFill>
-                    <a:blip r:embed="rId5" cstate="print">
-                      <a:extLst>
-                        <a:ext uri="{28A0092B-C50C-407E-A947-70E740481C1C}">
-                          <a14:useLocalDpi xmlns:a14="http://schemas.microsoft.com/office/drawing/2010/main" val="0"/>
-                        </a:ext>
-                      </a:extLst>
-                    </a:blip>
-                    <a:stretch>
-                      <a:fillRect/>
-                    </a:stretch>
-                  </pic:blipFill>
-                  <pic:spPr>
-                    <a:xfrm>
-                      <a:off x="0" y="0"/>
-                      <a:ext cx="1304036" cy="859035"/>
-                    </a:xfrm>
-                    <a:prstGeom prst="rect">
-                      <a:avLst/>
-                    </a:prstGeom>
-                  </pic:spPr>
-                </pic:pic>
-              </a:graphicData>
-            </a:graphic>
-          </wp:inline>
-        </w:drawing>
-      </w:r>
+      <w:bookmarkStart w:id="0" w:name="_GoBack"/>
+      <w:bookmarkEnd w:id="0"/>
       <w:r>
         <w:t xml:space="preserve">   </w:t>
       </w:r>
@@ -508,8 +463,6 @@
           <w:szCs w:val="28"/>
         </w:rPr>
       </w:pPr>
-      <w:bookmarkStart w:id="0" w:name="_GoBack"/>
-      <w:bookmarkEnd w:id="0"/>
     </w:p>
     <w:p>
       <w:pPr>

</xml_diff>